<commit_message>
update paper links and final code adjustments
</commit_message>
<xml_diff>
--- a/ITP connectome/README_FolderStructure.docx
+++ b/ITP connectome/README_FolderStructure.docx
@@ -18,7 +18,7 @@
       </w:r>
     </w:p>
     <w:p>
-      <w:hyperlink r:id="rId7" w:history="1">
+      <w:hyperlink r:id="rId5" w:history="1">
         <w:r>
           <w:rPr>
             <w:rStyle w:val="Hyperlink"/>
@@ -161,9 +161,6 @@
         <w:pBdr>
           <w:bottom w:val="single" w:sz="6" w:space="1" w:color="auto"/>
         </w:pBdr>
-        <w:tabs>
-          <w:tab w:val="left" w:pos="9611"/>
-        </w:tabs>
         <w:spacing w:line="240" w:lineRule="auto"/>
       </w:pPr>
       <w:r>
@@ -178,9 +175,6 @@
       </w:r>
       <w:r>
         <w:t>/</w:t>
-      </w:r>
-      <w:r>
-        <w:tab/>
       </w:r>
     </w:p>
     <w:p>
@@ -286,19 +280,21 @@
       <w:pPr>
         <w:pStyle w:val="ListParagraph"/>
         <w:numPr>
-          <w:ilvl w:val="1"/>
+          <w:ilvl w:val="0"/>
           <w:numId w:val="1"/>
         </w:numPr>
       </w:pPr>
       <w:r>
         <w:t xml:space="preserve">Supplementary Table 3: </w:t>
       </w:r>
-      <w:hyperlink r:id="rId8" w:history="1">
+      <w:hyperlink r:id="rId6" w:history="1">
         <w:r>
           <w:rPr>
             <w:rStyle w:val="Hyperlink"/>
+            <w:color w:val="087ACC"/>
+            <w:shd w:val="clear" w:color="auto" w:fill="FFFFFF"/>
           </w:rPr>
-          <w:t>https://elifesciences.org/reviewed-preprints/97043</w:t>
+          <w:t>https://doi.org/10.7554/eLife.97043</w:t>
         </w:r>
       </w:hyperlink>
     </w:p>
@@ -358,12 +354,14 @@
           <w:numId w:val="1"/>
         </w:numPr>
       </w:pPr>
-      <w:hyperlink r:id="rId9" w:anchor="d1e2716" w:history="1">
+      <w:hyperlink r:id="rId7" w:history="1">
         <w:r>
           <w:rPr>
             <w:rStyle w:val="Hyperlink"/>
+            <w:color w:val="087ACC"/>
+            <w:shd w:val="clear" w:color="auto" w:fill="FFFFFF"/>
           </w:rPr>
-          <w:t>https://elifesciences.org/reviewed-preprints/102684#d1e2716</w:t>
+          <w:t>https://doi.org/10.7554/eLife.102684</w:t>
         </w:r>
       </w:hyperlink>
     </w:p>
@@ -384,60 +382,39 @@
     </w:p>
     <w:p>
       <w:r>
-        <w:t>*Note: If you download the repo from github, this folder should already exist with the files above provided</w:t>
-      </w:r>
-    </w:p>
-    <w:p>
-      <w:r>
-        <w:t xml:space="preserve">The code checks to see if </w:t>
-      </w:r>
-      <w:r>
-        <w:t>input/output folders</w:t>
-      </w:r>
-      <w:r>
-        <w:t xml:space="preserve"> exist, and will make </w:t>
-      </w:r>
-      <w:r>
-        <w:t>them</w:t>
-      </w:r>
-      <w:r>
-        <w:t xml:space="preserve"> if </w:t>
-      </w:r>
-      <w:r>
-        <w:t>they do not.</w:t>
-      </w:r>
-      <w:r>
-        <w:t xml:space="preserve"> However, without the input files provided (or needed from codex download), the rest of the script will not run</w:t>
-      </w:r>
-    </w:p>
-    <w:p>
-      <w:pPr>
-        <w:rPr>
-          <w:b/>
-          <w:bCs/>
-        </w:rPr>
-      </w:pPr>
+        <w:t xml:space="preserve">*Note: If you download the repo from </w:t>
+      </w:r>
+      <w:proofErr w:type="spellStart"/>
+      <w:r>
+        <w:t>github</w:t>
+      </w:r>
+      <w:proofErr w:type="spellEnd"/>
+      <w:r>
+        <w:t>, this folder should already exist with the files above provided</w:t>
+      </w:r>
+    </w:p>
+    <w:p>
       <w:r>
         <w:rPr>
           <w:noProof/>
         </w:rPr>
         <w:drawing>
-          <wp:anchor distT="0" distB="0" distL="114300" distR="114300" simplePos="0" relativeHeight="251658240" behindDoc="1" locked="0" layoutInCell="1" allowOverlap="1" wp14:anchorId="7BCF52A6" wp14:editId="2C885F3F">
+          <wp:anchor distT="0" distB="0" distL="114300" distR="114300" simplePos="0" relativeHeight="251658240" behindDoc="1" locked="0" layoutInCell="1" allowOverlap="1" wp14:anchorId="7BCF52A6" wp14:editId="3C733A57">
             <wp:simplePos x="0" y="0"/>
             <wp:positionH relativeFrom="column">
-              <wp:posOffset>3558963</wp:posOffset>
+              <wp:posOffset>3525520</wp:posOffset>
             </wp:positionH>
             <wp:positionV relativeFrom="paragraph">
-              <wp:posOffset>42968</wp:posOffset>
+              <wp:posOffset>514562</wp:posOffset>
             </wp:positionV>
-            <wp:extent cx="1984375" cy="1764030"/>
-            <wp:effectExtent l="0" t="0" r="0" b="1270"/>
+            <wp:extent cx="2695575" cy="2397125"/>
+            <wp:effectExtent l="0" t="0" r="0" b="3175"/>
             <wp:wrapTight wrapText="bothSides">
               <wp:wrapPolygon edited="0">
                 <wp:start x="0" y="0"/>
-                <wp:lineTo x="0" y="21460"/>
-                <wp:lineTo x="21427" y="21460"/>
-                <wp:lineTo x="21427" y="0"/>
+                <wp:lineTo x="0" y="21514"/>
+                <wp:lineTo x="21473" y="21514"/>
+                <wp:lineTo x="21473" y="0"/>
                 <wp:lineTo x="0" y="0"/>
               </wp:wrapPolygon>
             </wp:wrapTight>
@@ -453,7 +430,7 @@
                     <pic:cNvPicPr/>
                   </pic:nvPicPr>
                   <pic:blipFill rotWithShape="1">
-                    <a:blip r:embed="rId10">
+                    <a:blip r:embed="rId8">
                       <a:extLst>
                         <a:ext uri="{28A0092B-C50C-407E-A947-70E740481C1C}">
                           <a14:useLocalDpi xmlns:a14="http://schemas.microsoft.com/office/drawing/2010/main" val="0"/>
@@ -468,7 +445,7 @@
                   <pic:spPr bwMode="auto">
                     <a:xfrm>
                       <a:off x="0" y="0"/>
-                      <a:ext cx="1984375" cy="1764030"/>
+                      <a:ext cx="2695575" cy="2397125"/>
                     </a:xfrm>
                     <a:prstGeom prst="rect">
                       <a:avLst/>
@@ -495,39 +472,76 @@
         </w:drawing>
       </w:r>
       <w:r>
+        <w:t xml:space="preserve">The code checks to see if </w:t>
+      </w:r>
+      <w:r>
+        <w:t>input/output folders</w:t>
+      </w:r>
+      <w:r>
+        <w:t xml:space="preserve"> </w:t>
+      </w:r>
+      <w:proofErr w:type="gramStart"/>
+      <w:r>
+        <w:t>exist, and</w:t>
+      </w:r>
+      <w:proofErr w:type="gramEnd"/>
+      <w:r>
+        <w:t xml:space="preserve"> will make </w:t>
+      </w:r>
+      <w:r>
+        <w:t>them</w:t>
+      </w:r>
+      <w:r>
+        <w:t xml:space="preserve"> if </w:t>
+      </w:r>
+      <w:r>
+        <w:t>they do not.</w:t>
+      </w:r>
+      <w:r>
+        <w:t xml:space="preserve"> However, without the input files provided (or needed from codex download), the rest of the script will not run</w:t>
+      </w:r>
+    </w:p>
+    <w:p>
+      <w:pPr>
         <w:rPr>
           <w:b/>
           <w:bCs/>
         </w:rPr>
-        <w:t>o</w:t>
-      </w:r>
+      </w:pPr>
       <w:r>
         <w:rPr>
           <w:b/>
           <w:bCs/>
         </w:rPr>
-        <w:t>utput</w:t>
-      </w:r>
-    </w:p>
-    <w:p>
-      <w:pPr>
+        <w:t>o</w:t>
+      </w:r>
+      <w:r>
         <w:rPr>
           <w:b/>
           <w:bCs/>
         </w:rPr>
-      </w:pPr>
-      <w:r>
+        <w:t>utput</w:t>
+      </w:r>
+    </w:p>
+    <w:p>
+      <w:pPr>
         <w:rPr>
           <w:b/>
           <w:bCs/>
         </w:rPr>
-        <w:t>s</w:t>
-      </w:r>
+      </w:pPr>
       <w:r>
         <w:rPr>
           <w:b/>
           <w:bCs/>
         </w:rPr>
+        <w:t>s</w:t>
+      </w:r>
+      <w:r>
+        <w:rPr>
+          <w:b/>
+          <w:bCs/>
+        </w:rPr>
         <w:t>cripts</w:t>
       </w:r>
     </w:p>
@@ -539,9 +553,16 @@
         <w:t>Figure</w:t>
       </w:r>
       <w:r>
-        <w:t>_13.R</w:t>
-      </w:r>
-    </w:p>
+        <w:t>_</w:t>
+      </w:r>
+      <w:proofErr w:type="gramStart"/>
+      <w:r>
+        <w:t>13.R</w:t>
+      </w:r>
+      <w:proofErr w:type="gramEnd"/>
+    </w:p>
+    <w:p/>
+    <w:p/>
     <w:p/>
     <w:p/>
     <w:p/>
@@ -575,7 +596,7 @@
                     <pic:cNvPicPr/>
                   </pic:nvPicPr>
                   <pic:blipFill>
-                    <a:blip r:embed="rId11">
+                    <a:blip r:embed="rId9">
                       <a:extLst>
                         <a:ext uri="{28A0092B-C50C-407E-A947-70E740481C1C}">
                           <a14:useLocalDpi xmlns:a14="http://schemas.microsoft.com/office/drawing/2010/main" val="0"/>
@@ -612,7 +633,11 @@
         </w:numPr>
       </w:pPr>
       <w:r>
-        <w:t xml:space="preserve">This shows the downloaded .csv files from Codex and that they are </w:t>
+        <w:t xml:space="preserve">This shows the downloaded .csv files from Codex and that they </w:t>
+      </w:r>
+      <w:proofErr w:type="gramStart"/>
+      <w:r>
+        <w:t xml:space="preserve">are </w:t>
       </w:r>
       <w:r>
         <w:t>located</w:t>
@@ -623,6 +648,7 @@
       <w:r>
         <w:t>in</w:t>
       </w:r>
+      <w:proofErr w:type="gramEnd"/>
       <w:r>
         <w:t xml:space="preserve"> the </w:t>
       </w:r>
@@ -634,7 +660,15 @@
         <w:t>input</w:t>
       </w:r>
       <w:r>
-        <w:t xml:space="preserve"> folder for the Figure_13.R script to locate</w:t>
+        <w:t xml:space="preserve"> folder for the Figure_</w:t>
+      </w:r>
+      <w:proofErr w:type="gramStart"/>
+      <w:r>
+        <w:t>13.R</w:t>
+      </w:r>
+      <w:proofErr w:type="gramEnd"/>
+      <w:r>
+        <w:t xml:space="preserve"> script to locate</w:t>
       </w:r>
     </w:p>
     <w:p>
@@ -646,8 +680,15 @@
         </w:numPr>
       </w:pPr>
       <w:r>
-        <w:lastRenderedPageBreak/>
-        <w:t xml:space="preserve">Files and figures will be saved automatically from the Figure_13.R script into </w:t>
+        <w:t>Files and figures will be saved automatically from the Figure_</w:t>
+      </w:r>
+      <w:proofErr w:type="gramStart"/>
+      <w:r>
+        <w:t>13.R</w:t>
+      </w:r>
+      <w:proofErr w:type="gramEnd"/>
+      <w:r>
+        <w:t xml:space="preserve"> script into </w:t>
       </w:r>
       <w:r>
         <w:rPr>
@@ -664,9 +705,19 @@
     <w:p/>
     <w:p/>
     <w:p/>
-    <w:p>
-      <w:r>
-        <w:t xml:space="preserve">After you run the Figure_13.R script, the folders should contain the following files (more </w:t>
+    <w:p/>
+    <w:p/>
+    <w:p>
+      <w:r>
+        <w:t>After you run the Figure_</w:t>
+      </w:r>
+      <w:proofErr w:type="gramStart"/>
+      <w:r>
+        <w:t>13.R</w:t>
+      </w:r>
+      <w:proofErr w:type="gramEnd"/>
+      <w:r>
+        <w:t xml:space="preserve"> script, the folders should contain the following files (more </w:t>
       </w:r>
       <w:r>
         <w:t xml:space="preserve">info </w:t>
@@ -686,14 +737,16 @@
       </w:pPr>
       <w:r>
         <w:rPr>
+          <w:b/>
+          <w:bCs/>
           <w:noProof/>
-        </w:rPr>
-        <w:lastRenderedPageBreak/>
+          <w:u w:val="single"/>
+        </w:rPr>
         <w:drawing>
-          <wp:inline distT="0" distB="0" distL="0" distR="0" wp14:anchorId="214B2750" wp14:editId="3EC2C3AB">
-            <wp:extent cx="4614363" cy="7531947"/>
-            <wp:effectExtent l="0" t="0" r="0" b="0"/>
-            <wp:docPr id="1809376336" name="Picture 2" descr="A screenshot of a computer&#10;&#10;AI-generated content may be incorrect."/>
+          <wp:inline distT="0" distB="0" distL="0" distR="0" wp14:anchorId="72337ADE" wp14:editId="7639EE4C">
+            <wp:extent cx="4450767" cy="8211493"/>
+            <wp:effectExtent l="0" t="0" r="0" b="5715"/>
+            <wp:docPr id="786611699" name="Picture 1" descr="A screenshot of a computer&#10;&#10;AI-generated content may be incorrect."/>
             <wp:cNvGraphicFramePr>
               <a:graphicFrameLocks xmlns:a="http://schemas.openxmlformats.org/drawingml/2006/main" noChangeAspect="1"/>
             </wp:cNvGraphicFramePr>
@@ -701,11 +754,11 @@
               <a:graphicData uri="http://schemas.openxmlformats.org/drawingml/2006/picture">
                 <pic:pic xmlns:pic="http://schemas.openxmlformats.org/drawingml/2006/picture">
                   <pic:nvPicPr>
-                    <pic:cNvPr id="1809376336" name="Picture 2" descr="A screenshot of a computer&#10;&#10;AI-generated content may be incorrect."/>
+                    <pic:cNvPr id="786611699" name="Picture 1" descr="A screenshot of a computer&#10;&#10;AI-generated content may be incorrect."/>
                     <pic:cNvPicPr/>
                   </pic:nvPicPr>
                   <pic:blipFill>
-                    <a:blip r:embed="rId12">
+                    <a:blip r:embed="rId10">
                       <a:extLst>
                         <a:ext uri="{28A0092B-C50C-407E-A947-70E740481C1C}">
                           <a14:useLocalDpi xmlns:a14="http://schemas.microsoft.com/office/drawing/2010/main" val="0"/>
@@ -719,7 +772,7 @@
                   <pic:spPr>
                     <a:xfrm>
                       <a:off x="0" y="0"/>
-                      <a:ext cx="4631285" cy="7559568"/>
+                      <a:ext cx="4452376" cy="8214461"/>
                     </a:xfrm>
                     <a:prstGeom prst="rect">
                       <a:avLst/>
@@ -747,8 +800,6 @@
         <w:rPr>
           <w:b/>
           <w:bCs/>
-          <w:sz w:val="20"/>
-          <w:szCs w:val="20"/>
           <w:u w:val="single"/>
         </w:rPr>
       </w:pPr>
@@ -756,8 +807,6 @@
         <w:rPr>
           <w:b/>
           <w:bCs/>
-          <w:sz w:val="20"/>
-          <w:szCs w:val="20"/>
           <w:u w:val="single"/>
         </w:rPr>
         <w:t>Files</w:t>
@@ -766,8 +815,6 @@
         <w:rPr>
           <w:b/>
           <w:bCs/>
-          <w:sz w:val="20"/>
-          <w:szCs w:val="20"/>
           <w:u w:val="single"/>
         </w:rPr>
         <w:t>, f</w:t>
@@ -776,8 +823,6 @@
         <w:rPr>
           <w:b/>
           <w:bCs/>
-          <w:sz w:val="20"/>
-          <w:szCs w:val="20"/>
           <w:u w:val="single"/>
         </w:rPr>
         <w:t>igures</w:t>
@@ -786,8 +831,6 @@
         <w:rPr>
           <w:b/>
           <w:bCs/>
-          <w:sz w:val="20"/>
-          <w:szCs w:val="20"/>
           <w:u w:val="single"/>
         </w:rPr>
         <w:t xml:space="preserve">, </w:t>
@@ -796,8 +839,6 @@
         <w:rPr>
           <w:b/>
           <w:bCs/>
-          <w:sz w:val="20"/>
-          <w:szCs w:val="20"/>
           <w:u w:val="single"/>
         </w:rPr>
         <w:t xml:space="preserve">and </w:t>
@@ -806,8 +847,6 @@
         <w:rPr>
           <w:b/>
           <w:bCs/>
-          <w:sz w:val="20"/>
-          <w:szCs w:val="20"/>
           <w:u w:val="single"/>
         </w:rPr>
         <w:t>where</w:t>
@@ -816,8 +855,6 @@
         <w:rPr>
           <w:b/>
           <w:bCs/>
-          <w:sz w:val="20"/>
-          <w:szCs w:val="20"/>
           <w:u w:val="single"/>
         </w:rPr>
         <w:t xml:space="preserve"> </w:t>
@@ -826,8 +863,6 @@
         <w:rPr>
           <w:b/>
           <w:bCs/>
-          <w:sz w:val="20"/>
-          <w:szCs w:val="20"/>
           <w:u w:val="single"/>
         </w:rPr>
         <w:t xml:space="preserve">they are </w:t>
@@ -836,8 +871,6 @@
         <w:rPr>
           <w:b/>
           <w:bCs/>
-          <w:sz w:val="20"/>
-          <w:szCs w:val="20"/>
           <w:u w:val="single"/>
         </w:rPr>
         <w:t>saved:</w:t>
@@ -848,8 +881,6 @@
         <w:rPr>
           <w:b/>
           <w:bCs/>
-          <w:sz w:val="20"/>
-          <w:szCs w:val="20"/>
           <w:u w:val="single"/>
         </w:rPr>
       </w:pPr>
@@ -857,59 +888,34 @@
         <w:rPr>
           <w:b/>
           <w:bCs/>
-          <w:sz w:val="20"/>
-          <w:szCs w:val="20"/>
           <w:u w:val="single"/>
         </w:rPr>
-        <w:lastRenderedPageBreak/>
         <w:t>o</w:t>
       </w:r>
       <w:r>
         <w:rPr>
           <w:b/>
           <w:bCs/>
-          <w:sz w:val="20"/>
-          <w:szCs w:val="20"/>
           <w:u w:val="single"/>
         </w:rPr>
         <w:t xml:space="preserve">utput </w:t>
       </w:r>
     </w:p>
     <w:p>
-      <w:pPr>
-        <w:rPr>
-          <w:sz w:val="20"/>
-          <w:szCs w:val="20"/>
-        </w:rPr>
-      </w:pPr>
-      <w:r>
-        <w:rPr>
-          <w:sz w:val="20"/>
-          <w:szCs w:val="20"/>
-        </w:rPr>
+      <w:r>
         <w:t xml:space="preserve">Full path: </w:t>
       </w:r>
       <w:r>
-        <w:rPr>
-          <w:sz w:val="20"/>
-          <w:szCs w:val="20"/>
-        </w:rPr>
         <w:t>ITP connectome/</w:t>
       </w:r>
       <w:r>
         <w:rPr>
           <w:b/>
           <w:bCs/>
-          <w:sz w:val="20"/>
-          <w:szCs w:val="20"/>
         </w:rPr>
         <w:t>output</w:t>
       </w:r>
       <w:r>
-        <w:rPr>
-          <w:sz w:val="20"/>
-          <w:szCs w:val="20"/>
-        </w:rPr>
         <w:t>/</w:t>
       </w:r>
     </w:p>
@@ -987,16 +993,12 @@
         <w:rPr>
           <w:b/>
           <w:bCs/>
-          <w:sz w:val="20"/>
-          <w:szCs w:val="20"/>
         </w:rPr>
       </w:pPr>
       <w:r>
         <w:rPr>
           <w:b/>
           <w:bCs/>
-          <w:sz w:val="20"/>
-          <w:szCs w:val="20"/>
         </w:rPr>
         <w:t>Figure_13</w:t>
       </w:r>
@@ -1047,15 +1049,11 @@
         <w:spacing w:after="0"/>
         <w:ind w:left="360"/>
         <w:rPr>
-          <w:sz w:val="20"/>
-          <w:szCs w:val="20"/>
           <w:u w:val="single"/>
         </w:rPr>
       </w:pPr>
       <w:r>
         <w:rPr>
-          <w:sz w:val="20"/>
-          <w:szCs w:val="20"/>
           <w:u w:val="single"/>
         </w:rPr>
         <w:t>Files:</w:t>
@@ -1144,7 +1142,14 @@
           <w:sz w:val="20"/>
           <w:szCs w:val="20"/>
         </w:rPr>
-        <w:t xml:space="preserve"> ITP_</w:t>
+        <w:t xml:space="preserve"> </w:t>
+      </w:r>
+      <w:r>
+        <w:rPr>
+          <w:sz w:val="20"/>
+          <w:szCs w:val="20"/>
+        </w:rPr>
+        <w:t>ITP_</w:t>
       </w:r>
       <w:r>
         <w:rPr>
@@ -1194,7 +1199,14 @@
           <w:sz w:val="20"/>
           <w:szCs w:val="20"/>
         </w:rPr>
-        <w:t xml:space="preserve"> ITP_</w:t>
+        <w:t xml:space="preserve"> </w:t>
+      </w:r>
+      <w:r>
+        <w:rPr>
+          <w:sz w:val="20"/>
+          <w:szCs w:val="20"/>
+        </w:rPr>
+        <w:t>ITP_</w:t>
       </w:r>
       <w:r>
         <w:rPr>
@@ -1243,7 +1255,14 @@
           <w:sz w:val="20"/>
           <w:szCs w:val="20"/>
         </w:rPr>
-        <w:t xml:space="preserve"> ITP_</w:t>
+        <w:t xml:space="preserve"> </w:t>
+      </w:r>
+      <w:r>
+        <w:rPr>
+          <w:sz w:val="20"/>
+          <w:szCs w:val="20"/>
+        </w:rPr>
+        <w:t>ITP_</w:t>
       </w:r>
       <w:r>
         <w:rPr>
@@ -1341,7 +1360,14 @@
           <w:sz w:val="20"/>
           <w:szCs w:val="20"/>
         </w:rPr>
-        <w:t xml:space="preserve"> ITP_</w:t>
+        <w:t xml:space="preserve"> </w:t>
+      </w:r>
+      <w:r>
+        <w:rPr>
+          <w:sz w:val="20"/>
+          <w:szCs w:val="20"/>
+        </w:rPr>
+        <w:t>ITP_</w:t>
       </w:r>
       <w:r>
         <w:rPr>
@@ -1423,110 +1449,18 @@
     </w:p>
     <w:p>
       <w:pPr>
-        <w:pStyle w:val="ListParagraph"/>
-        <w:numPr>
-          <w:ilvl w:val="0"/>
-          <w:numId w:val="6"/>
-        </w:numPr>
-        <w:ind w:left="1080"/>
-        <w:rPr>
-          <w:sz w:val="20"/>
-          <w:szCs w:val="20"/>
-        </w:rPr>
-      </w:pPr>
-      <w:r>
-        <w:rPr>
-          <w:sz w:val="20"/>
-          <w:szCs w:val="20"/>
-        </w:rPr>
-        <w:t>Figure_</w:t>
-      </w:r>
-      <w:r>
-        <w:rPr>
-          <w:sz w:val="20"/>
-          <w:szCs w:val="20"/>
-        </w:rPr>
-        <w:t>13S2_</w:t>
-      </w:r>
-      <w:r>
-        <w:rPr>
-          <w:sz w:val="20"/>
-          <w:szCs w:val="20"/>
-        </w:rPr>
-        <w:t>B_</w:t>
-      </w:r>
-      <w:r>
-        <w:rPr>
-          <w:sz w:val="20"/>
-          <w:szCs w:val="20"/>
-        </w:rPr>
-        <w:t>ITP_to_CRZ_synapse_locs_v783.html</w:t>
-      </w:r>
-    </w:p>
-    <w:p>
-      <w:pPr>
-        <w:pStyle w:val="ListParagraph"/>
-        <w:numPr>
-          <w:ilvl w:val="0"/>
-          <w:numId w:val="6"/>
-        </w:numPr>
-        <w:ind w:left="1080"/>
-        <w:rPr>
-          <w:sz w:val="20"/>
-          <w:szCs w:val="20"/>
-        </w:rPr>
-      </w:pPr>
-      <w:r>
-        <w:rPr>
-          <w:sz w:val="20"/>
-          <w:szCs w:val="20"/>
-        </w:rPr>
-        <w:t>Figure_</w:t>
-      </w:r>
-      <w:r>
-        <w:rPr>
-          <w:sz w:val="20"/>
-          <w:szCs w:val="20"/>
-        </w:rPr>
-        <w:t>13S2_</w:t>
-      </w:r>
-      <w:r>
-        <w:rPr>
-          <w:sz w:val="20"/>
-          <w:szCs w:val="20"/>
-        </w:rPr>
-        <w:t>B_</w:t>
-      </w:r>
-      <w:r>
-        <w:rPr>
-          <w:sz w:val="20"/>
-          <w:szCs w:val="20"/>
-        </w:rPr>
-        <w:t>ITP_to_CRZ_synapse_locs_v783.png</w:t>
-      </w:r>
-    </w:p>
-    <w:p>
-      <w:pPr>
         <w:ind w:left="1440"/>
-        <w:rPr>
-          <w:sz w:val="20"/>
-          <w:szCs w:val="20"/>
-        </w:rPr>
-      </w:pPr>
+      </w:pPr>
+      <w:proofErr w:type="spellStart"/>
       <w:r>
         <w:rPr>
           <w:b/>
           <w:bCs/>
-          <w:sz w:val="20"/>
-          <w:szCs w:val="20"/>
         </w:rPr>
         <w:t>ITP_all_inputs</w:t>
       </w:r>
-      <w:r>
-        <w:rPr>
-          <w:sz w:val="20"/>
-          <w:szCs w:val="20"/>
-        </w:rPr>
+      <w:proofErr w:type="spellEnd"/>
+      <w:r>
         <w:t xml:space="preserve"> </w:t>
       </w:r>
     </w:p>
@@ -1553,6 +1487,7 @@
         </w:rPr>
         <w:t>ITP connectome/output/Figure_13/</w:t>
       </w:r>
+      <w:proofErr w:type="spellStart"/>
       <w:r>
         <w:rPr>
           <w:b/>
@@ -1562,6 +1497,7 @@
         </w:rPr>
         <w:t>ITP_all_inputs</w:t>
       </w:r>
+      <w:proofErr w:type="spellEnd"/>
     </w:p>
     <w:p>
       <w:pPr>
@@ -1603,15 +1539,11 @@
         <w:spacing w:after="0"/>
         <w:ind w:left="1440"/>
         <w:rPr>
-          <w:sz w:val="20"/>
-          <w:szCs w:val="20"/>
           <w:u w:val="single"/>
         </w:rPr>
       </w:pPr>
       <w:r>
         <w:rPr>
-          <w:sz w:val="20"/>
-          <w:szCs w:val="20"/>
           <w:u w:val="single"/>
         </w:rPr>
         <w:t>Files:</w:t>
@@ -1800,25 +1732,17 @@
     <w:p>
       <w:pPr>
         <w:ind w:left="1440"/>
-        <w:rPr>
-          <w:sz w:val="20"/>
-          <w:szCs w:val="20"/>
-        </w:rPr>
-      </w:pPr>
+      </w:pPr>
+      <w:proofErr w:type="spellStart"/>
       <w:r>
         <w:rPr>
           <w:b/>
           <w:bCs/>
-          <w:sz w:val="20"/>
-          <w:szCs w:val="20"/>
         </w:rPr>
         <w:t>Top_inputs_ITP</w:t>
       </w:r>
-      <w:r>
-        <w:rPr>
-          <w:sz w:val="20"/>
-          <w:szCs w:val="20"/>
-        </w:rPr>
+      <w:proofErr w:type="spellEnd"/>
+      <w:r>
         <w:t xml:space="preserve"> </w:t>
       </w:r>
     </w:p>
@@ -1845,6 +1769,7 @@
         </w:rPr>
         <w:t>ITP connectome/output/Figure_13/</w:t>
       </w:r>
+      <w:proofErr w:type="spellStart"/>
       <w:r>
         <w:rPr>
           <w:b/>
@@ -1854,6 +1779,7 @@
         </w:rPr>
         <w:t>Top_inputs_ITP</w:t>
       </w:r>
+      <w:proofErr w:type="spellEnd"/>
     </w:p>
     <w:p>
       <w:pPr>
@@ -1895,15 +1821,11 @@
         <w:spacing w:after="0"/>
         <w:ind w:left="1440"/>
         <w:rPr>
-          <w:sz w:val="20"/>
-          <w:szCs w:val="20"/>
           <w:u w:val="single"/>
         </w:rPr>
       </w:pPr>
       <w:r>
         <w:rPr>
-          <w:sz w:val="20"/>
-          <w:szCs w:val="20"/>
           <w:u w:val="single"/>
         </w:rPr>
         <w:t>Files:</w:t>
@@ -2046,67 +1968,70 @@
           <w:sz w:val="20"/>
           <w:szCs w:val="20"/>
         </w:rPr>
+        <w:t>Figure_13D_ top10_input_to_ LNd_ITP_from_optic_v783.csv</w:t>
+      </w:r>
+    </w:p>
+    <w:p>
+      <w:pPr>
+        <w:pStyle w:val="ListParagraph"/>
+        <w:numPr>
+          <w:ilvl w:val="0"/>
+          <w:numId w:val="10"/>
+        </w:numPr>
+        <w:rPr>
+          <w:sz w:val="20"/>
+          <w:szCs w:val="20"/>
+        </w:rPr>
+      </w:pPr>
+      <w:r>
+        <w:rPr>
+          <w:sz w:val="20"/>
+          <w:szCs w:val="20"/>
+        </w:rPr>
+        <w:t>Figure_13D_ top10_input_to_LNd_ITP_from_visual_centrifugal_v783.csv</w:t>
+      </w:r>
+    </w:p>
+    <w:p>
+      <w:pPr>
+        <w:pStyle w:val="ListParagraph"/>
+        <w:numPr>
+          <w:ilvl w:val="0"/>
+          <w:numId w:val="10"/>
+        </w:numPr>
+        <w:rPr>
+          <w:sz w:val="20"/>
+          <w:szCs w:val="20"/>
+        </w:rPr>
+      </w:pPr>
+      <w:r>
+        <w:rPr>
+          <w:sz w:val="20"/>
+          <w:szCs w:val="20"/>
+        </w:rPr>
         <w:lastRenderedPageBreak/>
-        <w:t>Figure_13D_ top10_input_to_ LNd_ITP_from_optic_v783.csv</w:t>
-      </w:r>
-    </w:p>
-    <w:p>
-      <w:pPr>
-        <w:pStyle w:val="ListParagraph"/>
-        <w:numPr>
-          <w:ilvl w:val="0"/>
-          <w:numId w:val="10"/>
-        </w:numPr>
-        <w:rPr>
-          <w:sz w:val="20"/>
-          <w:szCs w:val="20"/>
-        </w:rPr>
-      </w:pPr>
-      <w:r>
-        <w:rPr>
-          <w:sz w:val="20"/>
-          <w:szCs w:val="20"/>
-        </w:rPr>
-        <w:t>Figure_13D_ top10_input_to_LNd_ITP_from_visual_centrifugal_v783.csv</w:t>
-      </w:r>
-    </w:p>
-    <w:p>
-      <w:pPr>
-        <w:pStyle w:val="ListParagraph"/>
-        <w:numPr>
-          <w:ilvl w:val="0"/>
-          <w:numId w:val="10"/>
-        </w:numPr>
-        <w:rPr>
-          <w:sz w:val="20"/>
-          <w:szCs w:val="20"/>
-        </w:rPr>
-      </w:pPr>
-      <w:r>
-        <w:rPr>
-          <w:sz w:val="20"/>
-          <w:szCs w:val="20"/>
-        </w:rPr>
         <w:t>Figure_13D_ top10_input_to_LNd_ITP_from_visual_projection_v783.csv</w:t>
       </w:r>
     </w:p>
     <w:p>
       <w:pPr>
         <w:ind w:left="1440"/>
-        <w:rPr>
-          <w:sz w:val="20"/>
-          <w:szCs w:val="20"/>
-        </w:rPr>
-      </w:pPr>
+      </w:pPr>
+      <w:proofErr w:type="spellStart"/>
       <w:r>
         <w:rPr>
           <w:b/>
           <w:bCs/>
-          <w:sz w:val="20"/>
-          <w:szCs w:val="20"/>
-        </w:rPr>
-        <w:t>ITP_all_outputs</w:t>
-      </w:r>
+        </w:rPr>
+        <w:t>ITP_all_</w:t>
+      </w:r>
+      <w:r>
+        <w:rPr>
+          <w:b/>
+          <w:bCs/>
+        </w:rPr>
+        <w:t>outputs</w:t>
+      </w:r>
+      <w:proofErr w:type="spellEnd"/>
     </w:p>
     <w:p>
       <w:pPr>
@@ -2131,6 +2056,7 @@
         </w:rPr>
         <w:t>ITP connectome/output/Figure_13/</w:t>
       </w:r>
+      <w:proofErr w:type="spellStart"/>
       <w:r>
         <w:rPr>
           <w:b/>
@@ -2140,6 +2066,7 @@
         </w:rPr>
         <w:t>ITP_all_outputs</w:t>
       </w:r>
+      <w:proofErr w:type="spellEnd"/>
     </w:p>
     <w:p>
       <w:pPr>
@@ -2181,15 +2108,11 @@
         <w:spacing w:after="0"/>
         <w:ind w:left="1440"/>
         <w:rPr>
-          <w:sz w:val="20"/>
-          <w:szCs w:val="20"/>
           <w:u w:val="single"/>
         </w:rPr>
       </w:pPr>
       <w:r>
         <w:rPr>
-          <w:sz w:val="20"/>
-          <w:szCs w:val="20"/>
           <w:u w:val="single"/>
         </w:rPr>
         <w:t>Files:</w:t>
@@ -2485,25 +2408,31 @@
     <w:p>
       <w:pPr>
         <w:ind w:left="1440"/>
-        <w:rPr>
-          <w:sz w:val="20"/>
-          <w:szCs w:val="20"/>
-        </w:rPr>
-      </w:pPr>
+      </w:pPr>
+      <w:proofErr w:type="spellStart"/>
       <w:r>
         <w:rPr>
           <w:b/>
           <w:bCs/>
-          <w:sz w:val="20"/>
-          <w:szCs w:val="20"/>
-        </w:rPr>
-        <w:t>Top_outputs_ITP</w:t>
-      </w:r>
-      <w:r>
-        <w:rPr>
-          <w:sz w:val="20"/>
-          <w:szCs w:val="20"/>
-        </w:rPr>
+        </w:rPr>
+        <w:t>Top_</w:t>
+      </w:r>
+      <w:r>
+        <w:rPr>
+          <w:b/>
+          <w:bCs/>
+        </w:rPr>
+        <w:t>out</w:t>
+      </w:r>
+      <w:r>
+        <w:rPr>
+          <w:b/>
+          <w:bCs/>
+        </w:rPr>
+        <w:t>puts_ITP</w:t>
+      </w:r>
+      <w:proofErr w:type="spellEnd"/>
+      <w:r>
         <w:t xml:space="preserve"> </w:t>
       </w:r>
     </w:p>
@@ -2530,6 +2459,7 @@
         </w:rPr>
         <w:t>ITP connectome/output/Figure_13/</w:t>
       </w:r>
+      <w:proofErr w:type="spellStart"/>
       <w:r>
         <w:rPr>
           <w:b/>
@@ -2539,6 +2469,7 @@
         </w:rPr>
         <w:t>Top_outputs_ITP</w:t>
       </w:r>
+      <w:proofErr w:type="spellEnd"/>
     </w:p>
     <w:p>
       <w:pPr>
@@ -2580,15 +2511,11 @@
         <w:spacing w:after="0"/>
         <w:ind w:left="1440"/>
         <w:rPr>
-          <w:sz w:val="20"/>
-          <w:szCs w:val="20"/>
           <w:u w:val="single"/>
         </w:rPr>
       </w:pPr>
       <w:r>
         <w:rPr>
-          <w:sz w:val="20"/>
-          <w:szCs w:val="20"/>
           <w:u w:val="single"/>
         </w:rPr>
         <w:t>Files:</w:t>
@@ -2611,7 +2538,21 @@
           <w:sz w:val="20"/>
           <w:szCs w:val="20"/>
         </w:rPr>
-        <w:t>Figure_13D_top10_output_from_5th_LNv_to_ascending_v783.csv</w:t>
+        <w:t>Figure_13D_</w:t>
+      </w:r>
+      <w:r>
+        <w:rPr>
+          <w:sz w:val="20"/>
+          <w:szCs w:val="20"/>
+        </w:rPr>
+        <w:t>top10_</w:t>
+      </w:r>
+      <w:r>
+        <w:rPr>
+          <w:sz w:val="20"/>
+          <w:szCs w:val="20"/>
+        </w:rPr>
+        <w:t>output_from_5th_LNv_to_ascending_v783.csv</w:t>
       </w:r>
     </w:p>
     <w:p>
@@ -2631,7 +2572,21 @@
           <w:sz w:val="20"/>
           <w:szCs w:val="20"/>
         </w:rPr>
-        <w:t>Figure_13D_ top10_output_from_5th_LNv_to_central_v783.csv</w:t>
+        <w:t xml:space="preserve">Figure_13D_ </w:t>
+      </w:r>
+      <w:r>
+        <w:rPr>
+          <w:sz w:val="20"/>
+          <w:szCs w:val="20"/>
+        </w:rPr>
+        <w:t>top10_</w:t>
+      </w:r>
+      <w:r>
+        <w:rPr>
+          <w:sz w:val="20"/>
+          <w:szCs w:val="20"/>
+        </w:rPr>
+        <w:t>output_from_5th_LNv_to_central_v783.csv</w:t>
       </w:r>
     </w:p>
     <w:p>
@@ -2651,7 +2606,21 @@
           <w:sz w:val="20"/>
           <w:szCs w:val="20"/>
         </w:rPr>
-        <w:t>Figure_13D_ top10_output_from_5th_LNv_to_descending_v783.csv</w:t>
+        <w:t xml:space="preserve">Figure_13D_ </w:t>
+      </w:r>
+      <w:r>
+        <w:rPr>
+          <w:sz w:val="20"/>
+          <w:szCs w:val="20"/>
+        </w:rPr>
+        <w:t>top10_</w:t>
+      </w:r>
+      <w:r>
+        <w:rPr>
+          <w:sz w:val="20"/>
+          <w:szCs w:val="20"/>
+        </w:rPr>
+        <w:t>output_from_5th_LNv_to_descending_v783.csv</w:t>
       </w:r>
     </w:p>
     <w:p>
@@ -2671,7 +2640,21 @@
           <w:sz w:val="20"/>
           <w:szCs w:val="20"/>
         </w:rPr>
-        <w:t>Figure_13D_ top10_output_from_5th_LNv_to_endocrine_v783.csv</w:t>
+        <w:t xml:space="preserve">Figure_13D_ </w:t>
+      </w:r>
+      <w:r>
+        <w:rPr>
+          <w:sz w:val="20"/>
+          <w:szCs w:val="20"/>
+        </w:rPr>
+        <w:t>top10_</w:t>
+      </w:r>
+      <w:r>
+        <w:rPr>
+          <w:sz w:val="20"/>
+          <w:szCs w:val="20"/>
+        </w:rPr>
+        <w:t>output_from_5th_LNv_to_endocrine_v783.csv</w:t>
       </w:r>
     </w:p>
     <w:p>
@@ -2691,7 +2674,21 @@
           <w:sz w:val="20"/>
           <w:szCs w:val="20"/>
         </w:rPr>
-        <w:t>Figure_13D_ top10_output_from_5th_LNv_to_optic_v783.csv</w:t>
+        <w:t xml:space="preserve">Figure_13D_ </w:t>
+      </w:r>
+      <w:r>
+        <w:rPr>
+          <w:sz w:val="20"/>
+          <w:szCs w:val="20"/>
+        </w:rPr>
+        <w:t>top10_</w:t>
+      </w:r>
+      <w:r>
+        <w:rPr>
+          <w:sz w:val="20"/>
+          <w:szCs w:val="20"/>
+        </w:rPr>
+        <w:t>output_from_5th_LNv_to_optic_v783.csv</w:t>
       </w:r>
     </w:p>
     <w:p>
@@ -2711,7 +2708,21 @@
           <w:sz w:val="20"/>
           <w:szCs w:val="20"/>
         </w:rPr>
-        <w:t>Figure_13D_ top10_output_from_5th_LNv_to_visual_centrifugal_v783.csv</w:t>
+        <w:t xml:space="preserve">Figure_13D_ </w:t>
+      </w:r>
+      <w:r>
+        <w:rPr>
+          <w:sz w:val="20"/>
+          <w:szCs w:val="20"/>
+        </w:rPr>
+        <w:t>top10_</w:t>
+      </w:r>
+      <w:r>
+        <w:rPr>
+          <w:sz w:val="20"/>
+          <w:szCs w:val="20"/>
+        </w:rPr>
+        <w:t>output_from_5th_LNv_to_visual_centrifugal_v783.csv</w:t>
       </w:r>
     </w:p>
     <w:p>
@@ -2731,7 +2742,21 @@
           <w:sz w:val="20"/>
           <w:szCs w:val="20"/>
         </w:rPr>
-        <w:t>Figure_13D_ top10_output_from_5th_LNv_to_visual_projection_v783.csv</w:t>
+        <w:t xml:space="preserve">Figure_13D_ </w:t>
+      </w:r>
+      <w:r>
+        <w:rPr>
+          <w:sz w:val="20"/>
+          <w:szCs w:val="20"/>
+        </w:rPr>
+        <w:t>top10_</w:t>
+      </w:r>
+      <w:r>
+        <w:rPr>
+          <w:sz w:val="20"/>
+          <w:szCs w:val="20"/>
+        </w:rPr>
+        <w:t>output_from_5th_LNv_to_visual_projection_v783.csv</w:t>
       </w:r>
     </w:p>
     <w:p>
@@ -2751,7 +2776,21 @@
           <w:sz w:val="20"/>
           <w:szCs w:val="20"/>
         </w:rPr>
-        <w:t>Figure_13D_ top10_output_from_l_NSC_ITP_to_central_v783.csv</w:t>
+        <w:t xml:space="preserve">Figure_13D_ </w:t>
+      </w:r>
+      <w:r>
+        <w:rPr>
+          <w:sz w:val="20"/>
+          <w:szCs w:val="20"/>
+        </w:rPr>
+        <w:t>top10_</w:t>
+      </w:r>
+      <w:r>
+        <w:rPr>
+          <w:sz w:val="20"/>
+          <w:szCs w:val="20"/>
+        </w:rPr>
+        <w:t>output_from_l_NSC_ITP_to_central_v783.csv</w:t>
       </w:r>
     </w:p>
     <w:p>
@@ -2771,7 +2810,21 @@
           <w:sz w:val="20"/>
           <w:szCs w:val="20"/>
         </w:rPr>
-        <w:t>Figure_13D_ top10_output_from_l_NSC_ITP_to_endocrine_v783.csv</w:t>
+        <w:t xml:space="preserve">Figure_13D_ </w:t>
+      </w:r>
+      <w:r>
+        <w:rPr>
+          <w:sz w:val="20"/>
+          <w:szCs w:val="20"/>
+        </w:rPr>
+        <w:t>top10_</w:t>
+      </w:r>
+      <w:r>
+        <w:rPr>
+          <w:sz w:val="20"/>
+          <w:szCs w:val="20"/>
+        </w:rPr>
+        <w:t>output_from_l_NSC_ITP_to_endocrine_v783.csv</w:t>
       </w:r>
     </w:p>
     <w:p>
@@ -2791,7 +2844,21 @@
           <w:sz w:val="20"/>
           <w:szCs w:val="20"/>
         </w:rPr>
-        <w:t>Figure_13D_ top10_output_from_LNd_ITP_to_central_v783.csv</w:t>
+        <w:t xml:space="preserve">Figure_13D_ </w:t>
+      </w:r>
+      <w:r>
+        <w:rPr>
+          <w:sz w:val="20"/>
+          <w:szCs w:val="20"/>
+        </w:rPr>
+        <w:t>top10_</w:t>
+      </w:r>
+      <w:r>
+        <w:rPr>
+          <w:sz w:val="20"/>
+          <w:szCs w:val="20"/>
+        </w:rPr>
+        <w:t>output_from_LNd_ITP_to_central_v783.csv</w:t>
       </w:r>
     </w:p>
     <w:p>
@@ -2811,7 +2878,21 @@
           <w:sz w:val="20"/>
           <w:szCs w:val="20"/>
         </w:rPr>
-        <w:t>Figure_13D_ top10__output_from_LNd_ITP_to_descending_v783.csv</w:t>
+        <w:t xml:space="preserve">Figure_13D_ </w:t>
+      </w:r>
+      <w:r>
+        <w:rPr>
+          <w:sz w:val="20"/>
+          <w:szCs w:val="20"/>
+        </w:rPr>
+        <w:t>top10_</w:t>
+      </w:r>
+      <w:r>
+        <w:rPr>
+          <w:sz w:val="20"/>
+          <w:szCs w:val="20"/>
+        </w:rPr>
+        <w:t>_output_from_LNd_ITP_to_descending_v783.csv</w:t>
       </w:r>
     </w:p>
     <w:p>
@@ -2831,7 +2912,21 @@
           <w:sz w:val="20"/>
           <w:szCs w:val="20"/>
         </w:rPr>
-        <w:t>Figure_13D_ top10_output_from_LNd_ITP_to_endocrine_v783.csv</w:t>
+        <w:t xml:space="preserve">Figure_13D_ </w:t>
+      </w:r>
+      <w:r>
+        <w:rPr>
+          <w:sz w:val="20"/>
+          <w:szCs w:val="20"/>
+        </w:rPr>
+        <w:t>top10_</w:t>
+      </w:r>
+      <w:r>
+        <w:rPr>
+          <w:sz w:val="20"/>
+          <w:szCs w:val="20"/>
+        </w:rPr>
+        <w:t>output_from_LNd_ITP_to_endocrine_v783.csv</w:t>
       </w:r>
     </w:p>
     <w:p>
@@ -2851,7 +2946,21 @@
           <w:sz w:val="20"/>
           <w:szCs w:val="20"/>
         </w:rPr>
-        <w:t>Figure_13D_ top10_output_from_LNd_ITP_to_visual_centrifugal_v783.csv</w:t>
+        <w:t xml:space="preserve">Figure_13D_ </w:t>
+      </w:r>
+      <w:r>
+        <w:rPr>
+          <w:sz w:val="20"/>
+          <w:szCs w:val="20"/>
+        </w:rPr>
+        <w:t>top10_</w:t>
+      </w:r>
+      <w:r>
+        <w:rPr>
+          <w:sz w:val="20"/>
+          <w:szCs w:val="20"/>
+        </w:rPr>
+        <w:t>output_from_LNd_ITP_to_visual_centrifugal_v783.csv</w:t>
       </w:r>
     </w:p>
     <w:p>
@@ -2871,7 +2980,21 @@
           <w:sz w:val="20"/>
           <w:szCs w:val="20"/>
         </w:rPr>
-        <w:t>Figure_13D_ top10_output_from_LNd_ITP_to_visual_projection_v783.csv</w:t>
+        <w:t xml:space="preserve">Figure_13D_ </w:t>
+      </w:r>
+      <w:r>
+        <w:rPr>
+          <w:sz w:val="20"/>
+          <w:szCs w:val="20"/>
+        </w:rPr>
+        <w:t>top10_</w:t>
+      </w:r>
+      <w:r>
+        <w:rPr>
+          <w:sz w:val="20"/>
+          <w:szCs w:val="20"/>
+        </w:rPr>
+        <w:t>output_from_LNd_ITP_to_visual_projection_v783.csv</w:t>
       </w:r>
     </w:p>
     <w:p>
@@ -2880,16 +3003,12 @@
         <w:rPr>
           <w:b/>
           <w:bCs/>
-          <w:sz w:val="20"/>
-          <w:szCs w:val="20"/>
         </w:rPr>
       </w:pPr>
       <w:r>
         <w:rPr>
           <w:b/>
           <w:bCs/>
-          <w:sz w:val="20"/>
-          <w:szCs w:val="20"/>
         </w:rPr>
         <w:t xml:space="preserve">lib </w:t>
       </w:r>
@@ -2944,7 +3063,6 @@
           <w:sz w:val="20"/>
           <w:szCs w:val="20"/>
         </w:rPr>
-        <w:lastRenderedPageBreak/>
         <w:t>Subfolders from brain mesh</w:t>
       </w:r>
       <w:r>
@@ -2977,12 +3095,6 @@
       </w:r>
     </w:p>
     <w:sectPr>
-      <w:headerReference w:type="even" r:id="rId13"/>
-      <w:headerReference w:type="default" r:id="rId14"/>
-      <w:footerReference w:type="even" r:id="rId15"/>
-      <w:footerReference w:type="default" r:id="rId16"/>
-      <w:headerReference w:type="first" r:id="rId17"/>
-      <w:footerReference w:type="first" r:id="rId18"/>
       <w:pgSz w:w="12240" w:h="15840"/>
       <w:pgMar w:top="720" w:right="720" w:bottom="720" w:left="720" w:header="720" w:footer="720" w:gutter="0"/>
       <w:cols w:space="720"/>
@@ -2990,303 +3102,6 @@
     </w:sectPr>
   </w:body>
 </w:document>
-</file>
-
-<file path=word/endnotes.xml><?xml version="1.0" encoding="utf-8"?>
-<w:endnotes xmlns:wpc="http://schemas.microsoft.com/office/word/2010/wordprocessingCanvas" xmlns:cx="http://schemas.microsoft.com/office/drawing/2014/chartex" xmlns:cx1="http://schemas.microsoft.com/office/drawing/2015/9/8/chartex" xmlns:cx2="http://schemas.microsoft.com/office/drawing/2015/10/21/chartex" xmlns:cx3="http://schemas.microsoft.com/office/drawing/2016/5/9/chartex" xmlns:cx4="http://schemas.microsoft.com/office/drawing/2016/5/10/chartex" xmlns:cx5="http://schemas.microsoft.com/office/drawing/2016/5/11/chartex" xmlns:cx6="http://schemas.microsoft.com/office/drawing/2016/5/12/chartex" xmlns:cx7="http://schemas.microsoft.com/office/drawing/2016/5/13/chartex" xmlns:cx8="http://schemas.microsoft.com/office/drawing/2016/5/14/chartex" xmlns:mc="http://schemas.openxmlformats.org/markup-compatibility/2006" xmlns:aink="http://schemas.microsoft.com/office/drawing/2016/ink" xmlns:am3d="http://schemas.microsoft.com/office/drawing/2017/model3d" xmlns:o="urn:schemas-microsoft-com:office:office" xmlns:oel="http://schemas.microsoft.com/office/2019/extlst" xmlns:r="http://schemas.openxmlformats.org/officeDocument/2006/relationships" xmlns:m="http://schemas.openxmlformats.org/officeDocument/2006/math" xmlns:v="urn:schemas-microsoft-com:vml" xmlns:wp14="http://schemas.microsoft.com/office/word/2010/wordprocessingDrawing" xmlns:wp="http://schemas.openxmlformats.org/drawingml/2006/wordprocessingDrawing" xmlns:w10="urn:schemas-microsoft-com:office:word" xmlns:w="http://schemas.openxmlformats.org/wordprocessingml/2006/main" xmlns:w14="http://schemas.microsoft.com/office/word/2010/wordml" xmlns:w15="http://schemas.microsoft.com/office/word/2012/wordml" xmlns:w16cex="http://schemas.microsoft.com/office/word/2018/wordml/cex" xmlns:w16cid="http://schemas.microsoft.com/office/word/2016/wordml/cid" xmlns:w16="http://schemas.microsoft.com/office/word/2018/wordml" xmlns:w16du="http://schemas.microsoft.com/office/word/2023/wordml/word16du" xmlns:w16sdtdh="http://schemas.microsoft.com/office/word/2020/wordml/sdtdatahash" xmlns:w16sdtfl="http://schemas.microsoft.com/office/word/2024/wordml/sdtformatlock" xmlns:w16se="http://schemas.microsoft.com/office/word/2015/wordml/symex" xmlns:wpg="http://schemas.microsoft.com/office/word/2010/wordprocessingGroup" xmlns:wpi="http://schemas.microsoft.com/office/word/2010/wordprocessingInk" xmlns:wne="http://schemas.microsoft.com/office/word/2006/wordml" xmlns:wps="http://schemas.microsoft.com/office/word/2010/wordprocessingShape" mc:Ignorable="w14 w15 w16se w16cid w16 w16cex w16sdtdh w16sdtfl w16du wp14">
-  <w:endnote w:type="separator" w:id="-1">
-    <w:p>
-      <w:pPr>
-        <w:spacing w:after="0" w:line="240" w:lineRule="auto"/>
-      </w:pPr>
-      <w:r>
-        <w:separator/>
-      </w:r>
-    </w:p>
-  </w:endnote>
-  <w:endnote w:type="continuationSeparator" w:id="0">
-    <w:p>
-      <w:pPr>
-        <w:spacing w:after="0" w:line="240" w:lineRule="auto"/>
-      </w:pPr>
-      <w:r>
-        <w:continuationSeparator/>
-      </w:r>
-    </w:p>
-  </w:endnote>
-</w:endnotes>
-</file>
-
-<file path=word/footer1.xml><?xml version="1.0" encoding="utf-8"?>
-<w:ftr xmlns:wpc="http://schemas.microsoft.com/office/word/2010/wordprocessingCanvas" xmlns:cx="http://schemas.microsoft.com/office/drawing/2014/chartex" xmlns:cx1="http://schemas.microsoft.com/office/drawing/2015/9/8/chartex" xmlns:cx2="http://schemas.microsoft.com/office/drawing/2015/10/21/chartex" xmlns:cx3="http://schemas.microsoft.com/office/drawing/2016/5/9/chartex" xmlns:cx4="http://schemas.microsoft.com/office/drawing/2016/5/10/chartex" xmlns:cx5="http://schemas.microsoft.com/office/drawing/2016/5/11/chartex" xmlns:cx6="http://schemas.microsoft.com/office/drawing/2016/5/12/chartex" xmlns:cx7="http://schemas.microsoft.com/office/drawing/2016/5/13/chartex" xmlns:cx8="http://schemas.microsoft.com/office/drawing/2016/5/14/chartex" xmlns:mc="http://schemas.openxmlformats.org/markup-compatibility/2006" xmlns:aink="http://schemas.microsoft.com/office/drawing/2016/ink" xmlns:am3d="http://schemas.microsoft.com/office/drawing/2017/model3d" xmlns:o="urn:schemas-microsoft-com:office:office" xmlns:oel="http://schemas.microsoft.com/office/2019/extlst" xmlns:r="http://schemas.openxmlformats.org/officeDocument/2006/relationships" xmlns:m="http://schemas.openxmlformats.org/officeDocument/2006/math" xmlns:v="urn:schemas-microsoft-com:vml" xmlns:wp14="http://schemas.microsoft.com/office/word/2010/wordprocessingDrawing" xmlns:wp="http://schemas.openxmlformats.org/drawingml/2006/wordprocessingDrawing" xmlns:w10="urn:schemas-microsoft-com:office:word" xmlns:w="http://schemas.openxmlformats.org/wordprocessingml/2006/main" xmlns:w14="http://schemas.microsoft.com/office/word/2010/wordml" xmlns:w15="http://schemas.microsoft.com/office/word/2012/wordml" xmlns:w16cex="http://schemas.microsoft.com/office/word/2018/wordml/cex" xmlns:w16cid="http://schemas.microsoft.com/office/word/2016/wordml/cid" xmlns:w16="http://schemas.microsoft.com/office/word/2018/wordml" xmlns:w16du="http://schemas.microsoft.com/office/word/2023/wordml/word16du" xmlns:w16sdtdh="http://schemas.microsoft.com/office/word/2020/wordml/sdtdatahash" xmlns:w16sdtfl="http://schemas.microsoft.com/office/word/2024/wordml/sdtformatlock" xmlns:w16se="http://schemas.microsoft.com/office/word/2015/wordml/symex" xmlns:wpg="http://schemas.microsoft.com/office/word/2010/wordprocessingGroup" xmlns:wpi="http://schemas.microsoft.com/office/word/2010/wordprocessingInk" xmlns:wne="http://schemas.microsoft.com/office/word/2006/wordml" xmlns:wps="http://schemas.microsoft.com/office/word/2010/wordprocessingShape" mc:Ignorable="w14 w15 w16se w16cid w16 w16cex w16sdtdh w16sdtfl w16du wp14">
-  <w:sdt>
-    <w:sdtPr>
-      <w:rPr>
-        <w:rStyle w:val="PageNumber"/>
-      </w:rPr>
-      <w:id w:val="1687565132"/>
-      <w:docPartObj>
-        <w:docPartGallery w:val="Page Numbers (Bottom of Page)"/>
-        <w:docPartUnique/>
-      </w:docPartObj>
-    </w:sdtPr>
-    <w:sdtContent>
-      <w:p>
-        <w:pPr>
-          <w:pStyle w:val="Footer"/>
-          <w:framePr w:wrap="none" w:vAnchor="text" w:hAnchor="margin" w:xAlign="right" w:y="1"/>
-          <w:rPr>
-            <w:rStyle w:val="PageNumber"/>
-          </w:rPr>
-        </w:pPr>
-        <w:r>
-          <w:rPr>
-            <w:rStyle w:val="PageNumber"/>
-          </w:rPr>
-          <w:fldChar w:fldCharType="begin"/>
-        </w:r>
-        <w:r>
-          <w:rPr>
-            <w:rStyle w:val="PageNumber"/>
-          </w:rPr>
-          <w:instrText xml:space="preserve"> PAGE </w:instrText>
-        </w:r>
-        <w:r>
-          <w:rPr>
-            <w:rStyle w:val="PageNumber"/>
-          </w:rPr>
-          <w:fldChar w:fldCharType="separate"/>
-        </w:r>
-        <w:r>
-          <w:rPr>
-            <w:rStyle w:val="PageNumber"/>
-          </w:rPr>
-          <w:fldChar w:fldCharType="end"/>
-        </w:r>
-      </w:p>
-    </w:sdtContent>
-  </w:sdt>
-  <w:p>
-    <w:pPr>
-      <w:pStyle w:val="Footer"/>
-      <w:ind w:right="360"/>
-    </w:pPr>
-  </w:p>
-</w:ftr>
-</file>
-
-<file path=word/footer2.xml><?xml version="1.0" encoding="utf-8"?>
-<w:ftr xmlns:wpc="http://schemas.microsoft.com/office/word/2010/wordprocessingCanvas" xmlns:cx="http://schemas.microsoft.com/office/drawing/2014/chartex" xmlns:cx1="http://schemas.microsoft.com/office/drawing/2015/9/8/chartex" xmlns:cx2="http://schemas.microsoft.com/office/drawing/2015/10/21/chartex" xmlns:cx3="http://schemas.microsoft.com/office/drawing/2016/5/9/chartex" xmlns:cx4="http://schemas.microsoft.com/office/drawing/2016/5/10/chartex" xmlns:cx5="http://schemas.microsoft.com/office/drawing/2016/5/11/chartex" xmlns:cx6="http://schemas.microsoft.com/office/drawing/2016/5/12/chartex" xmlns:cx7="http://schemas.microsoft.com/office/drawing/2016/5/13/chartex" xmlns:cx8="http://schemas.microsoft.com/office/drawing/2016/5/14/chartex" xmlns:mc="http://schemas.openxmlformats.org/markup-compatibility/2006" xmlns:aink="http://schemas.microsoft.com/office/drawing/2016/ink" xmlns:am3d="http://schemas.microsoft.com/office/drawing/2017/model3d" xmlns:o="urn:schemas-microsoft-com:office:office" xmlns:oel="http://schemas.microsoft.com/office/2019/extlst" xmlns:r="http://schemas.openxmlformats.org/officeDocument/2006/relationships" xmlns:m="http://schemas.openxmlformats.org/officeDocument/2006/math" xmlns:v="urn:schemas-microsoft-com:vml" xmlns:wp14="http://schemas.microsoft.com/office/word/2010/wordprocessingDrawing" xmlns:wp="http://schemas.openxmlformats.org/drawingml/2006/wordprocessingDrawing" xmlns:w10="urn:schemas-microsoft-com:office:word" xmlns:w="http://schemas.openxmlformats.org/wordprocessingml/2006/main" xmlns:w14="http://schemas.microsoft.com/office/word/2010/wordml" xmlns:w15="http://schemas.microsoft.com/office/word/2012/wordml" xmlns:w16cex="http://schemas.microsoft.com/office/word/2018/wordml/cex" xmlns:w16cid="http://schemas.microsoft.com/office/word/2016/wordml/cid" xmlns:w16="http://schemas.microsoft.com/office/word/2018/wordml" xmlns:w16du="http://schemas.microsoft.com/office/word/2023/wordml/word16du" xmlns:w16sdtdh="http://schemas.microsoft.com/office/word/2020/wordml/sdtdatahash" xmlns:w16sdtfl="http://schemas.microsoft.com/office/word/2024/wordml/sdtformatlock" xmlns:w16se="http://schemas.microsoft.com/office/word/2015/wordml/symex" xmlns:wpg="http://schemas.microsoft.com/office/word/2010/wordprocessingGroup" xmlns:wpi="http://schemas.microsoft.com/office/word/2010/wordprocessingInk" xmlns:wne="http://schemas.microsoft.com/office/word/2006/wordml" xmlns:wps="http://schemas.microsoft.com/office/word/2010/wordprocessingShape" mc:Ignorable="w14 w15 w16se w16cid w16 w16cex w16sdtdh w16sdtfl w16du wp14">
-  <w:sdt>
-    <w:sdtPr>
-      <w:rPr>
-        <w:rStyle w:val="PageNumber"/>
-      </w:rPr>
-      <w:id w:val="574952005"/>
-      <w:docPartObj>
-        <w:docPartGallery w:val="Page Numbers (Bottom of Page)"/>
-        <w:docPartUnique/>
-      </w:docPartObj>
-    </w:sdtPr>
-    <w:sdtContent>
-      <w:p>
-        <w:pPr>
-          <w:pStyle w:val="Footer"/>
-          <w:framePr w:wrap="none" w:vAnchor="text" w:hAnchor="margin" w:xAlign="right" w:y="1"/>
-          <w:rPr>
-            <w:rStyle w:val="PageNumber"/>
-          </w:rPr>
-        </w:pPr>
-        <w:r>
-          <w:rPr>
-            <w:rStyle w:val="PageNumber"/>
-            <w:sz w:val="20"/>
-            <w:szCs w:val="20"/>
-          </w:rPr>
-          <w:fldChar w:fldCharType="begin"/>
-        </w:r>
-        <w:r>
-          <w:rPr>
-            <w:rStyle w:val="PageNumber"/>
-            <w:sz w:val="20"/>
-            <w:szCs w:val="20"/>
-          </w:rPr>
-          <w:instrText xml:space="preserve"> PAGE </w:instrText>
-        </w:r>
-        <w:r>
-          <w:rPr>
-            <w:rStyle w:val="PageNumber"/>
-            <w:sz w:val="20"/>
-            <w:szCs w:val="20"/>
-          </w:rPr>
-          <w:fldChar w:fldCharType="separate"/>
-        </w:r>
-        <w:r>
-          <w:rPr>
-            <w:rStyle w:val="PageNumber"/>
-            <w:noProof/>
-            <w:sz w:val="20"/>
-            <w:szCs w:val="20"/>
-          </w:rPr>
-          <w:t>2</w:t>
-        </w:r>
-        <w:r>
-          <w:rPr>
-            <w:rStyle w:val="PageNumber"/>
-            <w:sz w:val="20"/>
-            <w:szCs w:val="20"/>
-          </w:rPr>
-          <w:fldChar w:fldCharType="end"/>
-        </w:r>
-      </w:p>
-    </w:sdtContent>
-  </w:sdt>
-  <w:p>
-    <w:pPr>
-      <w:pStyle w:val="Footer"/>
-      <w:ind w:right="360"/>
-    </w:pPr>
-  </w:p>
-</w:ftr>
-</file>
-
-<file path=word/footer3.xml><?xml version="1.0" encoding="utf-8"?>
-<w:ftr xmlns:wpc="http://schemas.microsoft.com/office/word/2010/wordprocessingCanvas" xmlns:cx="http://schemas.microsoft.com/office/drawing/2014/chartex" xmlns:cx1="http://schemas.microsoft.com/office/drawing/2015/9/8/chartex" xmlns:cx2="http://schemas.microsoft.com/office/drawing/2015/10/21/chartex" xmlns:cx3="http://schemas.microsoft.com/office/drawing/2016/5/9/chartex" xmlns:cx4="http://schemas.microsoft.com/office/drawing/2016/5/10/chartex" xmlns:cx5="http://schemas.microsoft.com/office/drawing/2016/5/11/chartex" xmlns:cx6="http://schemas.microsoft.com/office/drawing/2016/5/12/chartex" xmlns:cx7="http://schemas.microsoft.com/office/drawing/2016/5/13/chartex" xmlns:cx8="http://schemas.microsoft.com/office/drawing/2016/5/14/chartex" xmlns:mc="http://schemas.openxmlformats.org/markup-compatibility/2006" xmlns:aink="http://schemas.microsoft.com/office/drawing/2016/ink" xmlns:am3d="http://schemas.microsoft.com/office/drawing/2017/model3d" xmlns:o="urn:schemas-microsoft-com:office:office" xmlns:oel="http://schemas.microsoft.com/office/2019/extlst" xmlns:r="http://schemas.openxmlformats.org/officeDocument/2006/relationships" xmlns:m="http://schemas.openxmlformats.org/officeDocument/2006/math" xmlns:v="urn:schemas-microsoft-com:vml" xmlns:wp14="http://schemas.microsoft.com/office/word/2010/wordprocessingDrawing" xmlns:wp="http://schemas.openxmlformats.org/drawingml/2006/wordprocessingDrawing" xmlns:w10="urn:schemas-microsoft-com:office:word" xmlns:w="http://schemas.openxmlformats.org/wordprocessingml/2006/main" xmlns:w14="http://schemas.microsoft.com/office/word/2010/wordml" xmlns:w15="http://schemas.microsoft.com/office/word/2012/wordml" xmlns:w16cex="http://schemas.microsoft.com/office/word/2018/wordml/cex" xmlns:w16cid="http://schemas.microsoft.com/office/word/2016/wordml/cid" xmlns:w16="http://schemas.microsoft.com/office/word/2018/wordml" xmlns:w16du="http://schemas.microsoft.com/office/word/2023/wordml/word16du" xmlns:w16sdtdh="http://schemas.microsoft.com/office/word/2020/wordml/sdtdatahash" xmlns:w16sdtfl="http://schemas.microsoft.com/office/word/2024/wordml/sdtformatlock" xmlns:w16se="http://schemas.microsoft.com/office/word/2015/wordml/symex" xmlns:wpg="http://schemas.microsoft.com/office/word/2010/wordprocessingGroup" xmlns:wpi="http://schemas.microsoft.com/office/word/2010/wordprocessingInk" xmlns:wne="http://schemas.microsoft.com/office/word/2006/wordml" xmlns:wps="http://schemas.microsoft.com/office/word/2010/wordprocessingShape" mc:Ignorable="w14 w15 w16se w16cid w16 w16cex w16sdtdh w16sdtfl w16du wp14">
-  <w:p>
-    <w:pPr>
-      <w:pStyle w:val="Footer"/>
-    </w:pPr>
-  </w:p>
-</w:ftr>
-</file>
-
-<file path=word/footnotes.xml><?xml version="1.0" encoding="utf-8"?>
-<w:footnotes xmlns:wpc="http://schemas.microsoft.com/office/word/2010/wordprocessingCanvas" xmlns:cx="http://schemas.microsoft.com/office/drawing/2014/chartex" xmlns:cx1="http://schemas.microsoft.com/office/drawing/2015/9/8/chartex" xmlns:cx2="http://schemas.microsoft.com/office/drawing/2015/10/21/chartex" xmlns:cx3="http://schemas.microsoft.com/office/drawing/2016/5/9/chartex" xmlns:cx4="http://schemas.microsoft.com/office/drawing/2016/5/10/chartex" xmlns:cx5="http://schemas.microsoft.com/office/drawing/2016/5/11/chartex" xmlns:cx6="http://schemas.microsoft.com/office/drawing/2016/5/12/chartex" xmlns:cx7="http://schemas.microsoft.com/office/drawing/2016/5/13/chartex" xmlns:cx8="http://schemas.microsoft.com/office/drawing/2016/5/14/chartex" xmlns:mc="http://schemas.openxmlformats.org/markup-compatibility/2006" xmlns:aink="http://schemas.microsoft.com/office/drawing/2016/ink" xmlns:am3d="http://schemas.microsoft.com/office/drawing/2017/model3d" xmlns:o="urn:schemas-microsoft-com:office:office" xmlns:oel="http://schemas.microsoft.com/office/2019/extlst" xmlns:r="http://schemas.openxmlformats.org/officeDocument/2006/relationships" xmlns:m="http://schemas.openxmlformats.org/officeDocument/2006/math" xmlns:v="urn:schemas-microsoft-com:vml" xmlns:wp14="http://schemas.microsoft.com/office/word/2010/wordprocessingDrawing" xmlns:wp="http://schemas.openxmlformats.org/drawingml/2006/wordprocessingDrawing" xmlns:w10="urn:schemas-microsoft-com:office:word" xmlns:w="http://schemas.openxmlformats.org/wordprocessingml/2006/main" xmlns:w14="http://schemas.microsoft.com/office/word/2010/wordml" xmlns:w15="http://schemas.microsoft.com/office/word/2012/wordml" xmlns:w16cex="http://schemas.microsoft.com/office/word/2018/wordml/cex" xmlns:w16cid="http://schemas.microsoft.com/office/word/2016/wordml/cid" xmlns:w16="http://schemas.microsoft.com/office/word/2018/wordml" xmlns:w16du="http://schemas.microsoft.com/office/word/2023/wordml/word16du" xmlns:w16sdtdh="http://schemas.microsoft.com/office/word/2020/wordml/sdtdatahash" xmlns:w16sdtfl="http://schemas.microsoft.com/office/word/2024/wordml/sdtformatlock" xmlns:w16se="http://schemas.microsoft.com/office/word/2015/wordml/symex" xmlns:wpg="http://schemas.microsoft.com/office/word/2010/wordprocessingGroup" xmlns:wpi="http://schemas.microsoft.com/office/word/2010/wordprocessingInk" xmlns:wne="http://schemas.microsoft.com/office/word/2006/wordml" xmlns:wps="http://schemas.microsoft.com/office/word/2010/wordprocessingShape" mc:Ignorable="w14 w15 w16se w16cid w16 w16cex w16sdtdh w16sdtfl w16du wp14">
-  <w:footnote w:type="separator" w:id="-1">
-    <w:p>
-      <w:pPr>
-        <w:spacing w:after="0" w:line="240" w:lineRule="auto"/>
-      </w:pPr>
-      <w:r>
-        <w:separator/>
-      </w:r>
-    </w:p>
-  </w:footnote>
-  <w:footnote w:type="continuationSeparator" w:id="0">
-    <w:p>
-      <w:pPr>
-        <w:spacing w:after="0" w:line="240" w:lineRule="auto"/>
-      </w:pPr>
-      <w:r>
-        <w:continuationSeparator/>
-      </w:r>
-    </w:p>
-  </w:footnote>
-</w:footnotes>
-</file>
-
-<file path=word/header1.xml><?xml version="1.0" encoding="utf-8"?>
-<w:hdr xmlns:wpc="http://schemas.microsoft.com/office/word/2010/wordprocessingCanvas" xmlns:cx="http://schemas.microsoft.com/office/drawing/2014/chartex" xmlns:cx1="http://schemas.microsoft.com/office/drawing/2015/9/8/chartex" xmlns:cx2="http://schemas.microsoft.com/office/drawing/2015/10/21/chartex" xmlns:cx3="http://schemas.microsoft.com/office/drawing/2016/5/9/chartex" xmlns:cx4="http://schemas.microsoft.com/office/drawing/2016/5/10/chartex" xmlns:cx5="http://schemas.microsoft.com/office/drawing/2016/5/11/chartex" xmlns:cx6="http://schemas.microsoft.com/office/drawing/2016/5/12/chartex" xmlns:cx7="http://schemas.microsoft.com/office/drawing/2016/5/13/chartex" xmlns:cx8="http://schemas.microsoft.com/office/drawing/2016/5/14/chartex" xmlns:mc="http://schemas.openxmlformats.org/markup-compatibility/2006" xmlns:aink="http://schemas.microsoft.com/office/drawing/2016/ink" xmlns:am3d="http://schemas.microsoft.com/office/drawing/2017/model3d" xmlns:o="urn:schemas-microsoft-com:office:office" xmlns:oel="http://schemas.microsoft.com/office/2019/extlst" xmlns:r="http://schemas.openxmlformats.org/officeDocument/2006/relationships" xmlns:m="http://schemas.openxmlformats.org/officeDocument/2006/math" xmlns:v="urn:schemas-microsoft-com:vml" xmlns:wp14="http://schemas.microsoft.com/office/word/2010/wordprocessingDrawing" xmlns:wp="http://schemas.openxmlformats.org/drawingml/2006/wordprocessingDrawing" xmlns:w10="urn:schemas-microsoft-com:office:word" xmlns:w="http://schemas.openxmlformats.org/wordprocessingml/2006/main" xmlns:w14="http://schemas.microsoft.com/office/word/2010/wordml" xmlns:w15="http://schemas.microsoft.com/office/word/2012/wordml" xmlns:w16cex="http://schemas.microsoft.com/office/word/2018/wordml/cex" xmlns:w16cid="http://schemas.microsoft.com/office/word/2016/wordml/cid" xmlns:w16="http://schemas.microsoft.com/office/word/2018/wordml" xmlns:w16du="http://schemas.microsoft.com/office/word/2023/wordml/word16du" xmlns:w16sdtdh="http://schemas.microsoft.com/office/word/2020/wordml/sdtdatahash" xmlns:w16sdtfl="http://schemas.microsoft.com/office/word/2024/wordml/sdtformatlock" xmlns:w16se="http://schemas.microsoft.com/office/word/2015/wordml/symex" xmlns:wpg="http://schemas.microsoft.com/office/word/2010/wordprocessingGroup" xmlns:wpi="http://schemas.microsoft.com/office/word/2010/wordprocessingInk" xmlns:wne="http://schemas.microsoft.com/office/word/2006/wordml" xmlns:wps="http://schemas.microsoft.com/office/word/2010/wordprocessingShape" mc:Ignorable="w14 w15 w16se w16cid w16 w16cex w16sdtdh w16sdtfl w16du wp14">
-  <w:p>
-    <w:pPr>
-      <w:pStyle w:val="Header"/>
-    </w:pPr>
-  </w:p>
-</w:hdr>
-</file>
-
-<file path=word/header2.xml><?xml version="1.0" encoding="utf-8"?>
-<w:hdr xmlns:wpc="http://schemas.microsoft.com/office/word/2010/wordprocessingCanvas" xmlns:cx="http://schemas.microsoft.com/office/drawing/2014/chartex" xmlns:cx1="http://schemas.microsoft.com/office/drawing/2015/9/8/chartex" xmlns:cx2="http://schemas.microsoft.com/office/drawing/2015/10/21/chartex" xmlns:cx3="http://schemas.microsoft.com/office/drawing/2016/5/9/chartex" xmlns:cx4="http://schemas.microsoft.com/office/drawing/2016/5/10/chartex" xmlns:cx5="http://schemas.microsoft.com/office/drawing/2016/5/11/chartex" xmlns:cx6="http://schemas.microsoft.com/office/drawing/2016/5/12/chartex" xmlns:cx7="http://schemas.microsoft.com/office/drawing/2016/5/13/chartex" xmlns:cx8="http://schemas.microsoft.com/office/drawing/2016/5/14/chartex" xmlns:mc="http://schemas.openxmlformats.org/markup-compatibility/2006" xmlns:aink="http://schemas.microsoft.com/office/drawing/2016/ink" xmlns:am3d="http://schemas.microsoft.com/office/drawing/2017/model3d" xmlns:o="urn:schemas-microsoft-com:office:office" xmlns:oel="http://schemas.microsoft.com/office/2019/extlst" xmlns:r="http://schemas.openxmlformats.org/officeDocument/2006/relationships" xmlns:m="http://schemas.openxmlformats.org/officeDocument/2006/math" xmlns:v="urn:schemas-microsoft-com:vml" xmlns:wp14="http://schemas.microsoft.com/office/word/2010/wordprocessingDrawing" xmlns:wp="http://schemas.openxmlformats.org/drawingml/2006/wordprocessingDrawing" xmlns:w10="urn:schemas-microsoft-com:office:word" xmlns:w="http://schemas.openxmlformats.org/wordprocessingml/2006/main" xmlns:w14="http://schemas.microsoft.com/office/word/2010/wordml" xmlns:w15="http://schemas.microsoft.com/office/word/2012/wordml" xmlns:w16cex="http://schemas.microsoft.com/office/word/2018/wordml/cex" xmlns:w16cid="http://schemas.microsoft.com/office/word/2016/wordml/cid" xmlns:w16="http://schemas.microsoft.com/office/word/2018/wordml" xmlns:w16du="http://schemas.microsoft.com/office/word/2023/wordml/word16du" xmlns:w16sdtdh="http://schemas.microsoft.com/office/word/2020/wordml/sdtdatahash" xmlns:w16sdtfl="http://schemas.microsoft.com/office/word/2024/wordml/sdtformatlock" xmlns:w16se="http://schemas.microsoft.com/office/word/2015/wordml/symex" xmlns:wpg="http://schemas.microsoft.com/office/word/2010/wordprocessingGroup" xmlns:wpi="http://schemas.microsoft.com/office/word/2010/wordprocessingInk" xmlns:wne="http://schemas.microsoft.com/office/word/2006/wordml" xmlns:wps="http://schemas.microsoft.com/office/word/2010/wordprocessingShape" mc:Ignorable="w14 w15 w16se w16cid w16 w16cex w16sdtdh w16sdtfl w16du wp14">
-  <w:p>
-    <w:pPr>
-      <w:jc w:val="center"/>
-      <w:rPr>
-        <w:sz w:val="20"/>
-        <w:szCs w:val="20"/>
-      </w:rPr>
-    </w:pPr>
-    <w:r>
-      <w:rPr>
-        <w:sz w:val="20"/>
-        <w:szCs w:val="20"/>
-      </w:rPr>
-      <w:t xml:space="preserve">Gera et al (2025): Anti-diuretic hormone ITP signals via a guanylate cyclase receptor to modulate systemic homeostasis in </w:t>
-    </w:r>
-    <w:r>
-      <w:rPr>
-        <w:i/>
-        <w:iCs/>
-        <w:sz w:val="20"/>
-        <w:szCs w:val="20"/>
-      </w:rPr>
-      <w:t>Drosophila</w:t>
-    </w:r>
-    <w:r>
-      <w:rPr>
-        <w:sz w:val="20"/>
-        <w:szCs w:val="20"/>
-      </w:rPr>
-      <w:t xml:space="preserve"> </w:t>
-    </w:r>
-    <w:hyperlink r:id="rId1" w:history="1">
-      <w:r>
-        <w:rPr>
-          <w:rStyle w:val="Hyperlink"/>
-          <w:sz w:val="20"/>
-          <w:szCs w:val="20"/>
-        </w:rPr>
-        <w:t>https://elifesciences.org/reviewed-preprints/97043</w:t>
-      </w:r>
-    </w:hyperlink>
-  </w:p>
-</w:hdr>
-</file>
-
-<file path=word/header3.xml><?xml version="1.0" encoding="utf-8"?>
-<w:hdr xmlns:wpc="http://schemas.microsoft.com/office/word/2010/wordprocessingCanvas" xmlns:cx="http://schemas.microsoft.com/office/drawing/2014/chartex" xmlns:cx1="http://schemas.microsoft.com/office/drawing/2015/9/8/chartex" xmlns:cx2="http://schemas.microsoft.com/office/drawing/2015/10/21/chartex" xmlns:cx3="http://schemas.microsoft.com/office/drawing/2016/5/9/chartex" xmlns:cx4="http://schemas.microsoft.com/office/drawing/2016/5/10/chartex" xmlns:cx5="http://schemas.microsoft.com/office/drawing/2016/5/11/chartex" xmlns:cx6="http://schemas.microsoft.com/office/drawing/2016/5/12/chartex" xmlns:cx7="http://schemas.microsoft.com/office/drawing/2016/5/13/chartex" xmlns:cx8="http://schemas.microsoft.com/office/drawing/2016/5/14/chartex" xmlns:mc="http://schemas.openxmlformats.org/markup-compatibility/2006" xmlns:aink="http://schemas.microsoft.com/office/drawing/2016/ink" xmlns:am3d="http://schemas.microsoft.com/office/drawing/2017/model3d" xmlns:o="urn:schemas-microsoft-com:office:office" xmlns:oel="http://schemas.microsoft.com/office/2019/extlst" xmlns:r="http://schemas.openxmlformats.org/officeDocument/2006/relationships" xmlns:m="http://schemas.openxmlformats.org/officeDocument/2006/math" xmlns:v="urn:schemas-microsoft-com:vml" xmlns:wp14="http://schemas.microsoft.com/office/word/2010/wordprocessingDrawing" xmlns:wp="http://schemas.openxmlformats.org/drawingml/2006/wordprocessingDrawing" xmlns:w10="urn:schemas-microsoft-com:office:word" xmlns:w="http://schemas.openxmlformats.org/wordprocessingml/2006/main" xmlns:w14="http://schemas.microsoft.com/office/word/2010/wordml" xmlns:w15="http://schemas.microsoft.com/office/word/2012/wordml" xmlns:w16cex="http://schemas.microsoft.com/office/word/2018/wordml/cex" xmlns:w16cid="http://schemas.microsoft.com/office/word/2016/wordml/cid" xmlns:w16="http://schemas.microsoft.com/office/word/2018/wordml" xmlns:w16du="http://schemas.microsoft.com/office/word/2023/wordml/word16du" xmlns:w16sdtdh="http://schemas.microsoft.com/office/word/2020/wordml/sdtdatahash" xmlns:w16sdtfl="http://schemas.microsoft.com/office/word/2024/wordml/sdtformatlock" xmlns:w16se="http://schemas.microsoft.com/office/word/2015/wordml/symex" xmlns:wpg="http://schemas.microsoft.com/office/word/2010/wordprocessingGroup" xmlns:wpi="http://schemas.microsoft.com/office/word/2010/wordprocessingInk" xmlns:wne="http://schemas.microsoft.com/office/word/2006/wordml" xmlns:wps="http://schemas.microsoft.com/office/word/2010/wordprocessingShape" mc:Ignorable="w14 w15 w16se w16cid w16 w16cex w16sdtdh w16sdtfl w16du wp14">
-  <w:p>
-    <w:pPr>
-      <w:jc w:val="center"/>
-      <w:rPr>
-        <w:sz w:val="20"/>
-        <w:szCs w:val="20"/>
-      </w:rPr>
-    </w:pPr>
-    <w:r>
-      <w:rPr>
-        <w:sz w:val="20"/>
-        <w:szCs w:val="20"/>
-      </w:rPr>
-      <w:t xml:space="preserve">Gera et al (2025): Anti-diuretic hormone ITP signals via a guanylate cyclase receptor to modulate systemic homeostasis in </w:t>
-    </w:r>
-    <w:r>
-      <w:rPr>
-        <w:i/>
-        <w:iCs/>
-        <w:sz w:val="20"/>
-        <w:szCs w:val="20"/>
-      </w:rPr>
-      <w:t>Drosophila</w:t>
-    </w:r>
-    <w:r>
-      <w:rPr>
-        <w:sz w:val="20"/>
-        <w:szCs w:val="20"/>
-      </w:rPr>
-      <w:t xml:space="preserve"> </w:t>
-    </w:r>
-    <w:hyperlink r:id="rId1" w:history="1">
-      <w:r>
-        <w:rPr>
-          <w:rStyle w:val="Hyperlink"/>
-          <w:sz w:val="20"/>
-          <w:szCs w:val="20"/>
-        </w:rPr>
-        <w:t>https://elifesciences.org/reviewed-preprints/97043</w:t>
-      </w:r>
-    </w:hyperlink>
-  </w:p>
-</w:hdr>
 </file>
 
 <file path=word/numbering.xml><?xml version="1.0" encoding="utf-8"?>
@@ -5630,58 +5445,6 @@
       <w:u w:val="single"/>
     </w:rPr>
   </w:style>
-  <w:style w:type="paragraph" w:styleId="Header">
-    <w:name w:val="header"/>
-    <w:basedOn w:val="Normal"/>
-    <w:link w:val="HeaderChar"/>
-    <w:uiPriority w:val="99"/>
-    <w:unhideWhenUsed/>
-    <w:rsid w:val="0026232D"/>
-    <w:pPr>
-      <w:tabs>
-        <w:tab w:val="center" w:pos="4680"/>
-        <w:tab w:val="right" w:pos="9360"/>
-      </w:tabs>
-      <w:spacing w:after="0" w:line="240" w:lineRule="auto"/>
-    </w:pPr>
-  </w:style>
-  <w:style w:type="character" w:customStyle="1" w:styleId="HeaderChar">
-    <w:name w:val="Header Char"/>
-    <w:basedOn w:val="DefaultParagraphFont"/>
-    <w:link w:val="Header"/>
-    <w:uiPriority w:val="99"/>
-    <w:rsid w:val="0026232D"/>
-  </w:style>
-  <w:style w:type="paragraph" w:styleId="Footer">
-    <w:name w:val="footer"/>
-    <w:basedOn w:val="Normal"/>
-    <w:link w:val="FooterChar"/>
-    <w:uiPriority w:val="99"/>
-    <w:unhideWhenUsed/>
-    <w:rsid w:val="0026232D"/>
-    <w:pPr>
-      <w:tabs>
-        <w:tab w:val="center" w:pos="4680"/>
-        <w:tab w:val="right" w:pos="9360"/>
-      </w:tabs>
-      <w:spacing w:after="0" w:line="240" w:lineRule="auto"/>
-    </w:pPr>
-  </w:style>
-  <w:style w:type="character" w:customStyle="1" w:styleId="FooterChar">
-    <w:name w:val="Footer Char"/>
-    <w:basedOn w:val="DefaultParagraphFont"/>
-    <w:link w:val="Footer"/>
-    <w:uiPriority w:val="99"/>
-    <w:rsid w:val="0026232D"/>
-  </w:style>
-  <w:style w:type="character" w:styleId="PageNumber">
-    <w:name w:val="page number"/>
-    <w:basedOn w:val="DefaultParagraphFont"/>
-    <w:uiPriority w:val="99"/>
-    <w:semiHidden/>
-    <w:unhideWhenUsed/>
-    <w:rsid w:val="0026232D"/>
-  </w:style>
 </w:styles>
 </file>
 

</xml_diff>